<commit_message>
bug fix in answersheet creation
</commit_message>
<xml_diff>
--- a/pubquiz2020-01-29.docx
+++ b/pubquiz2020-01-29.docx
@@ -2,2982 +2,6 @@
 <file path=word/document.xml><?xml version="1.0" encoding="utf-8"?>
 <w:document xmlns:wpc="http://schemas.microsoft.com/office/word/2010/wordprocessingCanvas" xmlns:mo="http://schemas.microsoft.com/office/mac/office/2008/main" xmlns:mc="http://schemas.openxmlformats.org/markup-compatibility/2006" xmlns:mv="urn:schemas-microsoft-com:mac:vml" xmlns:o="urn:schemas-microsoft-com:office:office" xmlns:r="http://schemas.openxmlformats.org/officeDocument/2006/relationships" xmlns:m="http://schemas.openxmlformats.org/officeDocument/2006/math" xmlns:v="urn:schemas-microsoft-com:vml" xmlns:wp14="http://schemas.microsoft.com/office/word/2010/wordprocessingDrawing" xmlns:wp="http://schemas.openxmlformats.org/drawingml/2006/wordprocessingDrawing" xmlns:w10="urn:schemas-microsoft-com:office:word" xmlns:w="http://schemas.openxmlformats.org/wordprocessingml/2006/main" xmlns:w14="http://schemas.microsoft.com/office/word/2010/wordml" xmlns:wpg="http://schemas.microsoft.com/office/word/2010/wordprocessingGroup" xmlns:wpi="http://schemas.microsoft.com/office/word/2010/wordprocessingInk" xmlns:wne="http://schemas.microsoft.com/office/word/2006/wordml" xmlns:wps="http://schemas.microsoft.com/office/word/2010/wordprocessingShape" mc:Ignorable="w14 wp14">
   <w:body>
-    <w:tbl>
-      <w:tblPr>
-        <w:tblStyle w:val="TableGrid"/>
-        <w:tblW w:type="auto" w:w="0"/>
-        <w:tblLook w:firstColumn="1" w:firstRow="1" w:lastColumn="0" w:lastRow="0" w:noHBand="0" w:noVBand="1" w:val="04A0"/>
-      </w:tblPr>
-      <w:tblGrid>
-        <w:gridCol w:w="5233"/>
-        <w:gridCol w:w="5233"/>
-      </w:tblGrid>
-      <w:tr>
-        <w:trPr>
-          <w:trHeight w:val="1077"/>
-        </w:trPr>
-        <w:tc>
-          <w:tcPr>
-            <w:tcW w:type="dxa" w:w="1293"/>
-            <w:vAlign w:val="center"/>
-          </w:tcPr>
-          <w:p>
-            <w:pPr>
-              <w:jc w:val="center"/>
-            </w:pPr>
-            <w:r>
-              <w:t>Quiz</w:t>
-            </w:r>
-          </w:p>
-        </w:tc>
-        <w:tc>
-          <w:tcPr>
-            <w:tcW w:type="dxa" w:w="9196"/>
-            <w:vAlign w:val="center"/>
-          </w:tcPr>
-          <w:p>
-            <w:r>
-              <w:t>Naam: Wilt iemand zijn Opel verplaatsen hij wordt versleept</w:t>
-            </w:r>
-          </w:p>
-        </w:tc>
-      </w:tr>
-      <w:tr>
-        <w:trPr>
-          <w:trHeight w:val="1077"/>
-        </w:trPr>
-        <w:tc>
-          <w:tcPr>
-            <w:tcW w:type="dxa" w:w="1293"/>
-            <w:vAlign w:val="center"/>
-          </w:tcPr>
-          <w:p>
-            <w:pPr>
-              <w:jc w:val="center"/>
-            </w:pPr>
-            <w:r/>
-          </w:p>
-        </w:tc>
-        <w:tc>
-          <w:tcPr>
-            <w:tcW w:type="dxa" w:w="9196"/>
-            <w:vAlign w:val="center"/>
-          </w:tcPr>
-          <w:p>
-            <w:pPr>
-              <w:jc w:val="center"/>
-            </w:pPr>
-            <w:r>
-              <w:t>Ronde 1: Logos</w:t>
-            </w:r>
-          </w:p>
-        </w:tc>
-      </w:tr>
-      <w:tr>
-        <w:trPr>
-          <w:trHeight w:val="1077"/>
-        </w:trPr>
-        <w:tc>
-          <w:tcPr>
-            <w:tcW w:type="dxa" w:w="1293"/>
-            <w:vAlign w:val="center"/>
-          </w:tcPr>
-          <w:p>
-            <w:pPr>
-              <w:jc w:val="center"/>
-            </w:pPr>
-            <w:r>
-              <w:t>1</w:t>
-            </w:r>
-          </w:p>
-        </w:tc>
-        <w:tc>
-          <w:tcPr>
-            <w:tcW w:type="dxa" w:w="9196"/>
-            <w:vAlign w:val="center"/>
-          </w:tcPr>
-          <w:p>
-            <w:pPr>
-              <w:jc w:val="center"/>
-            </w:pPr>
-            <w:r/>
-          </w:p>
-        </w:tc>
-      </w:tr>
-      <w:tr>
-        <w:trPr>
-          <w:trHeight w:val="1077"/>
-        </w:trPr>
-        <w:tc>
-          <w:tcPr>
-            <w:tcW w:type="dxa" w:w="1293"/>
-            <w:vAlign w:val="center"/>
-          </w:tcPr>
-          <w:p>
-            <w:pPr>
-              <w:jc w:val="center"/>
-            </w:pPr>
-            <w:r>
-              <w:t>2</w:t>
-            </w:r>
-          </w:p>
-        </w:tc>
-        <w:tc>
-          <w:tcPr>
-            <w:tcW w:type="dxa" w:w="9196"/>
-            <w:vAlign w:val="center"/>
-          </w:tcPr>
-          <w:p>
-            <w:pPr>
-              <w:jc w:val="center"/>
-            </w:pPr>
-            <w:r/>
-          </w:p>
-        </w:tc>
-      </w:tr>
-      <w:tr>
-        <w:trPr>
-          <w:trHeight w:val="1077"/>
-        </w:trPr>
-        <w:tc>
-          <w:tcPr>
-            <w:tcW w:type="dxa" w:w="1293"/>
-            <w:vAlign w:val="center"/>
-          </w:tcPr>
-          <w:p>
-            <w:pPr>
-              <w:jc w:val="center"/>
-            </w:pPr>
-            <w:r>
-              <w:t>2</w:t>
-            </w:r>
-          </w:p>
-        </w:tc>
-        <w:tc>
-          <w:tcPr>
-            <w:tcW w:type="dxa" w:w="9196"/>
-            <w:vAlign w:val="center"/>
-          </w:tcPr>
-          <w:p>
-            <w:pPr>
-              <w:jc w:val="center"/>
-            </w:pPr>
-            <w:r/>
-          </w:p>
-        </w:tc>
-      </w:tr>
-      <w:tr>
-        <w:trPr>
-          <w:trHeight w:val="1077"/>
-        </w:trPr>
-        <w:tc>
-          <w:tcPr>
-            <w:tcW w:type="dxa" w:w="1293"/>
-            <w:vAlign w:val="center"/>
-          </w:tcPr>
-          <w:p>
-            <w:pPr>
-              <w:jc w:val="center"/>
-            </w:pPr>
-            <w:r>
-              <w:t>3</w:t>
-            </w:r>
-          </w:p>
-        </w:tc>
-        <w:tc>
-          <w:tcPr>
-            <w:tcW w:type="dxa" w:w="9196"/>
-            <w:vAlign w:val="center"/>
-          </w:tcPr>
-          <w:p>
-            <w:pPr>
-              <w:jc w:val="center"/>
-            </w:pPr>
-            <w:r/>
-          </w:p>
-        </w:tc>
-      </w:tr>
-      <w:tr>
-        <w:trPr>
-          <w:trHeight w:val="1077"/>
-        </w:trPr>
-        <w:tc>
-          <w:tcPr>
-            <w:tcW w:type="dxa" w:w="1293"/>
-            <w:vAlign w:val="center"/>
-          </w:tcPr>
-          <w:p>
-            <w:pPr>
-              <w:jc w:val="center"/>
-            </w:pPr>
-            <w:r>
-              <w:t>4</w:t>
-            </w:r>
-          </w:p>
-        </w:tc>
-        <w:tc>
-          <w:tcPr>
-            <w:tcW w:type="dxa" w:w="9196"/>
-            <w:vAlign w:val="center"/>
-          </w:tcPr>
-          <w:p>
-            <w:pPr>
-              <w:jc w:val="center"/>
-            </w:pPr>
-            <w:r/>
-          </w:p>
-        </w:tc>
-      </w:tr>
-      <w:tr>
-        <w:trPr>
-          <w:trHeight w:val="1077"/>
-        </w:trPr>
-        <w:tc>
-          <w:tcPr>
-            <w:tcW w:type="dxa" w:w="1293"/>
-            <w:vAlign w:val="center"/>
-          </w:tcPr>
-          <w:p>
-            <w:pPr>
-              <w:jc w:val="center"/>
-            </w:pPr>
-            <w:r>
-              <w:t>5</w:t>
-            </w:r>
-          </w:p>
-        </w:tc>
-        <w:tc>
-          <w:tcPr>
-            <w:tcW w:type="dxa" w:w="9196"/>
-            <w:vAlign w:val="center"/>
-          </w:tcPr>
-          <w:p>
-            <w:pPr>
-              <w:jc w:val="center"/>
-            </w:pPr>
-            <w:r/>
-          </w:p>
-        </w:tc>
-      </w:tr>
-      <w:tr>
-        <w:trPr>
-          <w:trHeight w:val="1077"/>
-        </w:trPr>
-        <w:tc>
-          <w:tcPr>
-            <w:tcW w:type="dxa" w:w="1293"/>
-            <w:vAlign w:val="center"/>
-          </w:tcPr>
-          <w:p/>
-        </w:tc>
-        <w:tc>
-          <w:tcPr>
-            <w:tcW w:type="dxa" w:w="9196"/>
-            <w:vAlign w:val="center"/>
-          </w:tcPr>
-          <w:p/>
-        </w:tc>
-      </w:tr>
-      <w:tr>
-        <w:trPr>
-          <w:trHeight w:val="1077"/>
-        </w:trPr>
-        <w:tc>
-          <w:tcPr>
-            <w:tcW w:type="dxa" w:w="1293"/>
-            <w:vAlign w:val="center"/>
-          </w:tcPr>
-          <w:p/>
-        </w:tc>
-        <w:tc>
-          <w:tcPr>
-            <w:tcW w:type="dxa" w:w="9196"/>
-            <w:vAlign w:val="center"/>
-          </w:tcPr>
-          <w:p/>
-        </w:tc>
-      </w:tr>
-      <w:tr>
-        <w:trPr>
-          <w:trHeight w:val="1077"/>
-        </w:trPr>
-        <w:tc>
-          <w:tcPr>
-            <w:tcW w:type="dxa" w:w="1293"/>
-            <w:vAlign w:val="center"/>
-          </w:tcPr>
-          <w:p/>
-        </w:tc>
-        <w:tc>
-          <w:tcPr>
-            <w:tcW w:type="dxa" w:w="9196"/>
-            <w:vAlign w:val="center"/>
-          </w:tcPr>
-          <w:p/>
-        </w:tc>
-      </w:tr>
-      <w:tr>
-        <w:trPr>
-          <w:trHeight w:val="1077"/>
-        </w:trPr>
-        <w:tc>
-          <w:tcPr>
-            <w:tcW w:type="dxa" w:w="1293"/>
-            <w:vAlign w:val="center"/>
-          </w:tcPr>
-          <w:p/>
-        </w:tc>
-        <w:tc>
-          <w:tcPr>
-            <w:tcW w:type="dxa" w:w="9196"/>
-            <w:vAlign w:val="center"/>
-          </w:tcPr>
-          <w:p/>
-        </w:tc>
-      </w:tr>
-      <w:tr>
-        <w:trPr>
-          <w:trHeight w:val="1077"/>
-        </w:trPr>
-        <w:tc>
-          <w:tcPr>
-            <w:tcW w:type="dxa" w:w="1293"/>
-            <w:vAlign w:val="center"/>
-          </w:tcPr>
-          <w:p/>
-        </w:tc>
-        <w:tc>
-          <w:tcPr>
-            <w:tcW w:type="dxa" w:w="9196"/>
-            <w:vAlign w:val="center"/>
-          </w:tcPr>
-          <w:p/>
-        </w:tc>
-      </w:tr>
-      <w:tr>
-        <w:trPr>
-          <w:trHeight w:val="1077"/>
-        </w:trPr>
-        <w:tc>
-          <w:tcPr>
-            <w:tcW w:type="dxa" w:w="1293"/>
-            <w:vAlign w:val="center"/>
-          </w:tcPr>
-          <w:p/>
-        </w:tc>
-        <w:tc>
-          <w:tcPr>
-            <w:tcW w:type="dxa" w:w="9196"/>
-            <w:vAlign w:val="center"/>
-          </w:tcPr>
-          <w:p/>
-        </w:tc>
-      </w:tr>
-    </w:tbl>
-    <w:tbl>
-      <w:tblPr>
-        <w:tblStyle w:val="TableGrid"/>
-        <w:tblW w:type="auto" w:w="0"/>
-        <w:tblLook w:firstColumn="1" w:firstRow="1" w:lastColumn="0" w:lastRow="0" w:noHBand="0" w:noVBand="1" w:val="04A0"/>
-      </w:tblPr>
-      <w:tblGrid>
-        <w:gridCol w:w="5233"/>
-        <w:gridCol w:w="5233"/>
-      </w:tblGrid>
-      <w:tr>
-        <w:trPr>
-          <w:trHeight w:val="1077"/>
-        </w:trPr>
-        <w:tc>
-          <w:tcPr>
-            <w:tcW w:type="dxa" w:w="1293"/>
-            <w:vAlign w:val="center"/>
-          </w:tcPr>
-          <w:p>
-            <w:pPr>
-              <w:jc w:val="center"/>
-            </w:pPr>
-            <w:r>
-              <w:t>Quiz</w:t>
-            </w:r>
-          </w:p>
-        </w:tc>
-        <w:tc>
-          <w:tcPr>
-            <w:tcW w:type="dxa" w:w="9196"/>
-            <w:vAlign w:val="center"/>
-          </w:tcPr>
-          <w:p>
-            <w:r>
-              <w:t>Naam: Artificial Intelligence</w:t>
-            </w:r>
-          </w:p>
-        </w:tc>
-      </w:tr>
-      <w:tr>
-        <w:trPr>
-          <w:trHeight w:val="1077"/>
-        </w:trPr>
-        <w:tc>
-          <w:tcPr>
-            <w:tcW w:type="dxa" w:w="1293"/>
-            <w:vAlign w:val="center"/>
-          </w:tcPr>
-          <w:p>
-            <w:pPr>
-              <w:jc w:val="center"/>
-            </w:pPr>
-            <w:r/>
-          </w:p>
-        </w:tc>
-        <w:tc>
-          <w:tcPr>
-            <w:tcW w:type="dxa" w:w="9196"/>
-            <w:vAlign w:val="center"/>
-          </w:tcPr>
-          <w:p>
-            <w:pPr>
-              <w:jc w:val="center"/>
-            </w:pPr>
-            <w:r>
-              <w:t>Ronde 1: Logos</w:t>
-            </w:r>
-          </w:p>
-        </w:tc>
-      </w:tr>
-      <w:tr>
-        <w:trPr>
-          <w:trHeight w:val="1077"/>
-        </w:trPr>
-        <w:tc>
-          <w:tcPr>
-            <w:tcW w:type="dxa" w:w="1293"/>
-            <w:vAlign w:val="center"/>
-          </w:tcPr>
-          <w:p>
-            <w:pPr>
-              <w:jc w:val="center"/>
-            </w:pPr>
-            <w:r>
-              <w:t>1</w:t>
-            </w:r>
-          </w:p>
-        </w:tc>
-        <w:tc>
-          <w:tcPr>
-            <w:tcW w:type="dxa" w:w="9196"/>
-            <w:vAlign w:val="center"/>
-          </w:tcPr>
-          <w:p>
-            <w:pPr>
-              <w:jc w:val="center"/>
-            </w:pPr>
-            <w:r/>
-          </w:p>
-        </w:tc>
-      </w:tr>
-      <w:tr>
-        <w:trPr>
-          <w:trHeight w:val="1077"/>
-        </w:trPr>
-        <w:tc>
-          <w:tcPr>
-            <w:tcW w:type="dxa" w:w="1293"/>
-            <w:vAlign w:val="center"/>
-          </w:tcPr>
-          <w:p>
-            <w:pPr>
-              <w:jc w:val="center"/>
-            </w:pPr>
-            <w:r>
-              <w:t>2</w:t>
-            </w:r>
-          </w:p>
-        </w:tc>
-        <w:tc>
-          <w:tcPr>
-            <w:tcW w:type="dxa" w:w="9196"/>
-            <w:vAlign w:val="center"/>
-          </w:tcPr>
-          <w:p>
-            <w:pPr>
-              <w:jc w:val="center"/>
-            </w:pPr>
-            <w:r/>
-          </w:p>
-        </w:tc>
-      </w:tr>
-      <w:tr>
-        <w:trPr>
-          <w:trHeight w:val="1077"/>
-        </w:trPr>
-        <w:tc>
-          <w:tcPr>
-            <w:tcW w:type="dxa" w:w="1293"/>
-            <w:vAlign w:val="center"/>
-          </w:tcPr>
-          <w:p>
-            <w:pPr>
-              <w:jc w:val="center"/>
-            </w:pPr>
-            <w:r>
-              <w:t>2</w:t>
-            </w:r>
-          </w:p>
-        </w:tc>
-        <w:tc>
-          <w:tcPr>
-            <w:tcW w:type="dxa" w:w="9196"/>
-            <w:vAlign w:val="center"/>
-          </w:tcPr>
-          <w:p>
-            <w:pPr>
-              <w:jc w:val="center"/>
-            </w:pPr>
-            <w:r/>
-          </w:p>
-        </w:tc>
-      </w:tr>
-      <w:tr>
-        <w:trPr>
-          <w:trHeight w:val="1077"/>
-        </w:trPr>
-        <w:tc>
-          <w:tcPr>
-            <w:tcW w:type="dxa" w:w="1293"/>
-            <w:vAlign w:val="center"/>
-          </w:tcPr>
-          <w:p>
-            <w:pPr>
-              <w:jc w:val="center"/>
-            </w:pPr>
-            <w:r>
-              <w:t>3</w:t>
-            </w:r>
-          </w:p>
-        </w:tc>
-        <w:tc>
-          <w:tcPr>
-            <w:tcW w:type="dxa" w:w="9196"/>
-            <w:vAlign w:val="center"/>
-          </w:tcPr>
-          <w:p>
-            <w:pPr>
-              <w:jc w:val="center"/>
-            </w:pPr>
-            <w:r/>
-          </w:p>
-        </w:tc>
-      </w:tr>
-      <w:tr>
-        <w:trPr>
-          <w:trHeight w:val="1077"/>
-        </w:trPr>
-        <w:tc>
-          <w:tcPr>
-            <w:tcW w:type="dxa" w:w="1293"/>
-            <w:vAlign w:val="center"/>
-          </w:tcPr>
-          <w:p>
-            <w:pPr>
-              <w:jc w:val="center"/>
-            </w:pPr>
-            <w:r>
-              <w:t>4</w:t>
-            </w:r>
-          </w:p>
-        </w:tc>
-        <w:tc>
-          <w:tcPr>
-            <w:tcW w:type="dxa" w:w="9196"/>
-            <w:vAlign w:val="center"/>
-          </w:tcPr>
-          <w:p>
-            <w:pPr>
-              <w:jc w:val="center"/>
-            </w:pPr>
-            <w:r/>
-          </w:p>
-        </w:tc>
-      </w:tr>
-      <w:tr>
-        <w:trPr>
-          <w:trHeight w:val="1077"/>
-        </w:trPr>
-        <w:tc>
-          <w:tcPr>
-            <w:tcW w:type="dxa" w:w="1293"/>
-            <w:vAlign w:val="center"/>
-          </w:tcPr>
-          <w:p>
-            <w:pPr>
-              <w:jc w:val="center"/>
-            </w:pPr>
-            <w:r>
-              <w:t>5</w:t>
-            </w:r>
-          </w:p>
-        </w:tc>
-        <w:tc>
-          <w:tcPr>
-            <w:tcW w:type="dxa" w:w="9196"/>
-            <w:vAlign w:val="center"/>
-          </w:tcPr>
-          <w:p>
-            <w:pPr>
-              <w:jc w:val="center"/>
-            </w:pPr>
-            <w:r/>
-          </w:p>
-        </w:tc>
-      </w:tr>
-      <w:tr>
-        <w:trPr>
-          <w:trHeight w:val="1077"/>
-        </w:trPr>
-        <w:tc>
-          <w:tcPr>
-            <w:tcW w:type="dxa" w:w="1293"/>
-            <w:vAlign w:val="center"/>
-          </w:tcPr>
-          <w:p/>
-        </w:tc>
-        <w:tc>
-          <w:tcPr>
-            <w:tcW w:type="dxa" w:w="9196"/>
-            <w:vAlign w:val="center"/>
-          </w:tcPr>
-          <w:p/>
-        </w:tc>
-      </w:tr>
-      <w:tr>
-        <w:trPr>
-          <w:trHeight w:val="1077"/>
-        </w:trPr>
-        <w:tc>
-          <w:tcPr>
-            <w:tcW w:type="dxa" w:w="1293"/>
-            <w:vAlign w:val="center"/>
-          </w:tcPr>
-          <w:p/>
-        </w:tc>
-        <w:tc>
-          <w:tcPr>
-            <w:tcW w:type="dxa" w:w="9196"/>
-            <w:vAlign w:val="center"/>
-          </w:tcPr>
-          <w:p/>
-        </w:tc>
-      </w:tr>
-      <w:tr>
-        <w:trPr>
-          <w:trHeight w:val="1077"/>
-        </w:trPr>
-        <w:tc>
-          <w:tcPr>
-            <w:tcW w:type="dxa" w:w="1293"/>
-            <w:vAlign w:val="center"/>
-          </w:tcPr>
-          <w:p/>
-        </w:tc>
-        <w:tc>
-          <w:tcPr>
-            <w:tcW w:type="dxa" w:w="9196"/>
-            <w:vAlign w:val="center"/>
-          </w:tcPr>
-          <w:p/>
-        </w:tc>
-      </w:tr>
-      <w:tr>
-        <w:trPr>
-          <w:trHeight w:val="1077"/>
-        </w:trPr>
-        <w:tc>
-          <w:tcPr>
-            <w:tcW w:type="dxa" w:w="1293"/>
-            <w:vAlign w:val="center"/>
-          </w:tcPr>
-          <w:p/>
-        </w:tc>
-        <w:tc>
-          <w:tcPr>
-            <w:tcW w:type="dxa" w:w="9196"/>
-            <w:vAlign w:val="center"/>
-          </w:tcPr>
-          <w:p/>
-        </w:tc>
-      </w:tr>
-      <w:tr>
-        <w:trPr>
-          <w:trHeight w:val="1077"/>
-        </w:trPr>
-        <w:tc>
-          <w:tcPr>
-            <w:tcW w:type="dxa" w:w="1293"/>
-            <w:vAlign w:val="center"/>
-          </w:tcPr>
-          <w:p/>
-        </w:tc>
-        <w:tc>
-          <w:tcPr>
-            <w:tcW w:type="dxa" w:w="9196"/>
-            <w:vAlign w:val="center"/>
-          </w:tcPr>
-          <w:p/>
-        </w:tc>
-      </w:tr>
-      <w:tr>
-        <w:trPr>
-          <w:trHeight w:val="1077"/>
-        </w:trPr>
-        <w:tc>
-          <w:tcPr>
-            <w:tcW w:type="dxa" w:w="1293"/>
-            <w:vAlign w:val="center"/>
-          </w:tcPr>
-          <w:p/>
-        </w:tc>
-        <w:tc>
-          <w:tcPr>
-            <w:tcW w:type="dxa" w:w="9196"/>
-            <w:vAlign w:val="center"/>
-          </w:tcPr>
-          <w:p/>
-        </w:tc>
-      </w:tr>
-    </w:tbl>
-    <w:tbl>
-      <w:tblPr>
-        <w:tblStyle w:val="TableGrid"/>
-        <w:tblW w:type="auto" w:w="0"/>
-        <w:tblLook w:firstColumn="1" w:firstRow="1" w:lastColumn="0" w:lastRow="0" w:noHBand="0" w:noVBand="1" w:val="04A0"/>
-      </w:tblPr>
-      <w:tblGrid>
-        <w:gridCol w:w="5233"/>
-        <w:gridCol w:w="5233"/>
-      </w:tblGrid>
-      <w:tr>
-        <w:trPr>
-          <w:trHeight w:val="1077"/>
-        </w:trPr>
-        <w:tc>
-          <w:tcPr>
-            <w:tcW w:type="dxa" w:w="1293"/>
-            <w:vAlign w:val="center"/>
-          </w:tcPr>
-          <w:p>
-            <w:pPr>
-              <w:jc w:val="center"/>
-            </w:pPr>
-            <w:r>
-              <w:t>Quiz</w:t>
-            </w:r>
-          </w:p>
-        </w:tc>
-        <w:tc>
-          <w:tcPr>
-            <w:tcW w:type="dxa" w:w="9196"/>
-            <w:vAlign w:val="center"/>
-          </w:tcPr>
-          <w:p>
-            <w:r>
-              <w:t>Naam: De slimme Rikken</w:t>
-            </w:r>
-          </w:p>
-        </w:tc>
-      </w:tr>
-      <w:tr>
-        <w:trPr>
-          <w:trHeight w:val="1077"/>
-        </w:trPr>
-        <w:tc>
-          <w:tcPr>
-            <w:tcW w:type="dxa" w:w="1293"/>
-            <w:vAlign w:val="center"/>
-          </w:tcPr>
-          <w:p>
-            <w:pPr>
-              <w:jc w:val="center"/>
-            </w:pPr>
-            <w:r/>
-          </w:p>
-        </w:tc>
-        <w:tc>
-          <w:tcPr>
-            <w:tcW w:type="dxa" w:w="9196"/>
-            <w:vAlign w:val="center"/>
-          </w:tcPr>
-          <w:p>
-            <w:pPr>
-              <w:jc w:val="center"/>
-            </w:pPr>
-            <w:r>
-              <w:t>Ronde 1: Logos</w:t>
-            </w:r>
-          </w:p>
-        </w:tc>
-      </w:tr>
-      <w:tr>
-        <w:trPr>
-          <w:trHeight w:val="1077"/>
-        </w:trPr>
-        <w:tc>
-          <w:tcPr>
-            <w:tcW w:type="dxa" w:w="1293"/>
-            <w:vAlign w:val="center"/>
-          </w:tcPr>
-          <w:p>
-            <w:pPr>
-              <w:jc w:val="center"/>
-            </w:pPr>
-            <w:r>
-              <w:t>1</w:t>
-            </w:r>
-          </w:p>
-        </w:tc>
-        <w:tc>
-          <w:tcPr>
-            <w:tcW w:type="dxa" w:w="9196"/>
-            <w:vAlign w:val="center"/>
-          </w:tcPr>
-          <w:p>
-            <w:pPr>
-              <w:jc w:val="center"/>
-            </w:pPr>
-            <w:r/>
-          </w:p>
-        </w:tc>
-      </w:tr>
-      <w:tr>
-        <w:trPr>
-          <w:trHeight w:val="1077"/>
-        </w:trPr>
-        <w:tc>
-          <w:tcPr>
-            <w:tcW w:type="dxa" w:w="1293"/>
-            <w:vAlign w:val="center"/>
-          </w:tcPr>
-          <w:p>
-            <w:pPr>
-              <w:jc w:val="center"/>
-            </w:pPr>
-            <w:r>
-              <w:t>2</w:t>
-            </w:r>
-          </w:p>
-        </w:tc>
-        <w:tc>
-          <w:tcPr>
-            <w:tcW w:type="dxa" w:w="9196"/>
-            <w:vAlign w:val="center"/>
-          </w:tcPr>
-          <w:p>
-            <w:pPr>
-              <w:jc w:val="center"/>
-            </w:pPr>
-            <w:r/>
-          </w:p>
-        </w:tc>
-      </w:tr>
-      <w:tr>
-        <w:trPr>
-          <w:trHeight w:val="1077"/>
-        </w:trPr>
-        <w:tc>
-          <w:tcPr>
-            <w:tcW w:type="dxa" w:w="1293"/>
-            <w:vAlign w:val="center"/>
-          </w:tcPr>
-          <w:p>
-            <w:pPr>
-              <w:jc w:val="center"/>
-            </w:pPr>
-            <w:r>
-              <w:t>2</w:t>
-            </w:r>
-          </w:p>
-        </w:tc>
-        <w:tc>
-          <w:tcPr>
-            <w:tcW w:type="dxa" w:w="9196"/>
-            <w:vAlign w:val="center"/>
-          </w:tcPr>
-          <w:p>
-            <w:pPr>
-              <w:jc w:val="center"/>
-            </w:pPr>
-            <w:r/>
-          </w:p>
-        </w:tc>
-      </w:tr>
-      <w:tr>
-        <w:trPr>
-          <w:trHeight w:val="1077"/>
-        </w:trPr>
-        <w:tc>
-          <w:tcPr>
-            <w:tcW w:type="dxa" w:w="1293"/>
-            <w:vAlign w:val="center"/>
-          </w:tcPr>
-          <w:p>
-            <w:pPr>
-              <w:jc w:val="center"/>
-            </w:pPr>
-            <w:r>
-              <w:t>3</w:t>
-            </w:r>
-          </w:p>
-        </w:tc>
-        <w:tc>
-          <w:tcPr>
-            <w:tcW w:type="dxa" w:w="9196"/>
-            <w:vAlign w:val="center"/>
-          </w:tcPr>
-          <w:p>
-            <w:pPr>
-              <w:jc w:val="center"/>
-            </w:pPr>
-            <w:r/>
-          </w:p>
-        </w:tc>
-      </w:tr>
-      <w:tr>
-        <w:trPr>
-          <w:trHeight w:val="1077"/>
-        </w:trPr>
-        <w:tc>
-          <w:tcPr>
-            <w:tcW w:type="dxa" w:w="1293"/>
-            <w:vAlign w:val="center"/>
-          </w:tcPr>
-          <w:p>
-            <w:pPr>
-              <w:jc w:val="center"/>
-            </w:pPr>
-            <w:r>
-              <w:t>4</w:t>
-            </w:r>
-          </w:p>
-        </w:tc>
-        <w:tc>
-          <w:tcPr>
-            <w:tcW w:type="dxa" w:w="9196"/>
-            <w:vAlign w:val="center"/>
-          </w:tcPr>
-          <w:p>
-            <w:pPr>
-              <w:jc w:val="center"/>
-            </w:pPr>
-            <w:r/>
-          </w:p>
-        </w:tc>
-      </w:tr>
-      <w:tr>
-        <w:trPr>
-          <w:trHeight w:val="1077"/>
-        </w:trPr>
-        <w:tc>
-          <w:tcPr>
-            <w:tcW w:type="dxa" w:w="1293"/>
-            <w:vAlign w:val="center"/>
-          </w:tcPr>
-          <w:p>
-            <w:pPr>
-              <w:jc w:val="center"/>
-            </w:pPr>
-            <w:r>
-              <w:t>5</w:t>
-            </w:r>
-          </w:p>
-        </w:tc>
-        <w:tc>
-          <w:tcPr>
-            <w:tcW w:type="dxa" w:w="9196"/>
-            <w:vAlign w:val="center"/>
-          </w:tcPr>
-          <w:p>
-            <w:pPr>
-              <w:jc w:val="center"/>
-            </w:pPr>
-            <w:r/>
-          </w:p>
-        </w:tc>
-      </w:tr>
-      <w:tr>
-        <w:trPr>
-          <w:trHeight w:val="1077"/>
-        </w:trPr>
-        <w:tc>
-          <w:tcPr>
-            <w:tcW w:type="dxa" w:w="1293"/>
-            <w:vAlign w:val="center"/>
-          </w:tcPr>
-          <w:p/>
-        </w:tc>
-        <w:tc>
-          <w:tcPr>
-            <w:tcW w:type="dxa" w:w="9196"/>
-            <w:vAlign w:val="center"/>
-          </w:tcPr>
-          <w:p/>
-        </w:tc>
-      </w:tr>
-      <w:tr>
-        <w:trPr>
-          <w:trHeight w:val="1077"/>
-        </w:trPr>
-        <w:tc>
-          <w:tcPr>
-            <w:tcW w:type="dxa" w:w="1293"/>
-            <w:vAlign w:val="center"/>
-          </w:tcPr>
-          <w:p/>
-        </w:tc>
-        <w:tc>
-          <w:tcPr>
-            <w:tcW w:type="dxa" w:w="9196"/>
-            <w:vAlign w:val="center"/>
-          </w:tcPr>
-          <w:p/>
-        </w:tc>
-      </w:tr>
-      <w:tr>
-        <w:trPr>
-          <w:trHeight w:val="1077"/>
-        </w:trPr>
-        <w:tc>
-          <w:tcPr>
-            <w:tcW w:type="dxa" w:w="1293"/>
-            <w:vAlign w:val="center"/>
-          </w:tcPr>
-          <w:p/>
-        </w:tc>
-        <w:tc>
-          <w:tcPr>
-            <w:tcW w:type="dxa" w:w="9196"/>
-            <w:vAlign w:val="center"/>
-          </w:tcPr>
-          <w:p/>
-        </w:tc>
-      </w:tr>
-      <w:tr>
-        <w:trPr>
-          <w:trHeight w:val="1077"/>
-        </w:trPr>
-        <w:tc>
-          <w:tcPr>
-            <w:tcW w:type="dxa" w:w="1293"/>
-            <w:vAlign w:val="center"/>
-          </w:tcPr>
-          <w:p/>
-        </w:tc>
-        <w:tc>
-          <w:tcPr>
-            <w:tcW w:type="dxa" w:w="9196"/>
-            <w:vAlign w:val="center"/>
-          </w:tcPr>
-          <w:p/>
-        </w:tc>
-      </w:tr>
-      <w:tr>
-        <w:trPr>
-          <w:trHeight w:val="1077"/>
-        </w:trPr>
-        <w:tc>
-          <w:tcPr>
-            <w:tcW w:type="dxa" w:w="1293"/>
-            <w:vAlign w:val="center"/>
-          </w:tcPr>
-          <w:p/>
-        </w:tc>
-        <w:tc>
-          <w:tcPr>
-            <w:tcW w:type="dxa" w:w="9196"/>
-            <w:vAlign w:val="center"/>
-          </w:tcPr>
-          <w:p/>
-        </w:tc>
-      </w:tr>
-      <w:tr>
-        <w:trPr>
-          <w:trHeight w:val="1077"/>
-        </w:trPr>
-        <w:tc>
-          <w:tcPr>
-            <w:tcW w:type="dxa" w:w="1293"/>
-            <w:vAlign w:val="center"/>
-          </w:tcPr>
-          <w:p/>
-        </w:tc>
-        <w:tc>
-          <w:tcPr>
-            <w:tcW w:type="dxa" w:w="9196"/>
-            <w:vAlign w:val="center"/>
-          </w:tcPr>
-          <w:p/>
-        </w:tc>
-      </w:tr>
-    </w:tbl>
-    <w:tbl>
-      <w:tblPr>
-        <w:tblStyle w:val="TableGrid"/>
-        <w:tblW w:type="auto" w:w="0"/>
-        <w:tblLook w:firstColumn="1" w:firstRow="1" w:lastColumn="0" w:lastRow="0" w:noHBand="0" w:noVBand="1" w:val="04A0"/>
-      </w:tblPr>
-      <w:tblGrid>
-        <w:gridCol w:w="5233"/>
-        <w:gridCol w:w="5233"/>
-      </w:tblGrid>
-      <w:tr>
-        <w:trPr>
-          <w:trHeight w:val="1077"/>
-        </w:trPr>
-        <w:tc>
-          <w:tcPr>
-            <w:tcW w:type="dxa" w:w="1293"/>
-            <w:vAlign w:val="center"/>
-          </w:tcPr>
-          <w:p>
-            <w:pPr>
-              <w:jc w:val="center"/>
-            </w:pPr>
-            <w:r>
-              <w:t>Quiz</w:t>
-            </w:r>
-          </w:p>
-        </w:tc>
-        <w:tc>
-          <w:tcPr>
-            <w:tcW w:type="dxa" w:w="9196"/>
-            <w:vAlign w:val="center"/>
-          </w:tcPr>
-          <w:p>
-            <w:r>
-              <w:t>Naam: De Rode Gieters</w:t>
-            </w:r>
-          </w:p>
-        </w:tc>
-      </w:tr>
-      <w:tr>
-        <w:trPr>
-          <w:trHeight w:val="1077"/>
-        </w:trPr>
-        <w:tc>
-          <w:tcPr>
-            <w:tcW w:type="dxa" w:w="1293"/>
-            <w:vAlign w:val="center"/>
-          </w:tcPr>
-          <w:p>
-            <w:pPr>
-              <w:jc w:val="center"/>
-            </w:pPr>
-            <w:r/>
-          </w:p>
-        </w:tc>
-        <w:tc>
-          <w:tcPr>
-            <w:tcW w:type="dxa" w:w="9196"/>
-            <w:vAlign w:val="center"/>
-          </w:tcPr>
-          <w:p>
-            <w:pPr>
-              <w:jc w:val="center"/>
-            </w:pPr>
-            <w:r>
-              <w:t>Ronde 1: Logos</w:t>
-            </w:r>
-          </w:p>
-        </w:tc>
-      </w:tr>
-      <w:tr>
-        <w:trPr>
-          <w:trHeight w:val="1077"/>
-        </w:trPr>
-        <w:tc>
-          <w:tcPr>
-            <w:tcW w:type="dxa" w:w="1293"/>
-            <w:vAlign w:val="center"/>
-          </w:tcPr>
-          <w:p>
-            <w:pPr>
-              <w:jc w:val="center"/>
-            </w:pPr>
-            <w:r>
-              <w:t>1</w:t>
-            </w:r>
-          </w:p>
-        </w:tc>
-        <w:tc>
-          <w:tcPr>
-            <w:tcW w:type="dxa" w:w="9196"/>
-            <w:vAlign w:val="center"/>
-          </w:tcPr>
-          <w:p>
-            <w:pPr>
-              <w:jc w:val="center"/>
-            </w:pPr>
-            <w:r/>
-          </w:p>
-        </w:tc>
-      </w:tr>
-      <w:tr>
-        <w:trPr>
-          <w:trHeight w:val="1077"/>
-        </w:trPr>
-        <w:tc>
-          <w:tcPr>
-            <w:tcW w:type="dxa" w:w="1293"/>
-            <w:vAlign w:val="center"/>
-          </w:tcPr>
-          <w:p>
-            <w:pPr>
-              <w:jc w:val="center"/>
-            </w:pPr>
-            <w:r>
-              <w:t>2</w:t>
-            </w:r>
-          </w:p>
-        </w:tc>
-        <w:tc>
-          <w:tcPr>
-            <w:tcW w:type="dxa" w:w="9196"/>
-            <w:vAlign w:val="center"/>
-          </w:tcPr>
-          <w:p>
-            <w:pPr>
-              <w:jc w:val="center"/>
-            </w:pPr>
-            <w:r/>
-          </w:p>
-        </w:tc>
-      </w:tr>
-      <w:tr>
-        <w:trPr>
-          <w:trHeight w:val="1077"/>
-        </w:trPr>
-        <w:tc>
-          <w:tcPr>
-            <w:tcW w:type="dxa" w:w="1293"/>
-            <w:vAlign w:val="center"/>
-          </w:tcPr>
-          <w:p>
-            <w:pPr>
-              <w:jc w:val="center"/>
-            </w:pPr>
-            <w:r>
-              <w:t>2</w:t>
-            </w:r>
-          </w:p>
-        </w:tc>
-        <w:tc>
-          <w:tcPr>
-            <w:tcW w:type="dxa" w:w="9196"/>
-            <w:vAlign w:val="center"/>
-          </w:tcPr>
-          <w:p>
-            <w:pPr>
-              <w:jc w:val="center"/>
-            </w:pPr>
-            <w:r/>
-          </w:p>
-        </w:tc>
-      </w:tr>
-      <w:tr>
-        <w:trPr>
-          <w:trHeight w:val="1077"/>
-        </w:trPr>
-        <w:tc>
-          <w:tcPr>
-            <w:tcW w:type="dxa" w:w="1293"/>
-            <w:vAlign w:val="center"/>
-          </w:tcPr>
-          <w:p>
-            <w:pPr>
-              <w:jc w:val="center"/>
-            </w:pPr>
-            <w:r>
-              <w:t>3</w:t>
-            </w:r>
-          </w:p>
-        </w:tc>
-        <w:tc>
-          <w:tcPr>
-            <w:tcW w:type="dxa" w:w="9196"/>
-            <w:vAlign w:val="center"/>
-          </w:tcPr>
-          <w:p>
-            <w:pPr>
-              <w:jc w:val="center"/>
-            </w:pPr>
-            <w:r/>
-          </w:p>
-        </w:tc>
-      </w:tr>
-      <w:tr>
-        <w:trPr>
-          <w:trHeight w:val="1077"/>
-        </w:trPr>
-        <w:tc>
-          <w:tcPr>
-            <w:tcW w:type="dxa" w:w="1293"/>
-            <w:vAlign w:val="center"/>
-          </w:tcPr>
-          <w:p>
-            <w:pPr>
-              <w:jc w:val="center"/>
-            </w:pPr>
-            <w:r>
-              <w:t>4</w:t>
-            </w:r>
-          </w:p>
-        </w:tc>
-        <w:tc>
-          <w:tcPr>
-            <w:tcW w:type="dxa" w:w="9196"/>
-            <w:vAlign w:val="center"/>
-          </w:tcPr>
-          <w:p>
-            <w:pPr>
-              <w:jc w:val="center"/>
-            </w:pPr>
-            <w:r/>
-          </w:p>
-        </w:tc>
-      </w:tr>
-      <w:tr>
-        <w:trPr>
-          <w:trHeight w:val="1077"/>
-        </w:trPr>
-        <w:tc>
-          <w:tcPr>
-            <w:tcW w:type="dxa" w:w="1293"/>
-            <w:vAlign w:val="center"/>
-          </w:tcPr>
-          <w:p>
-            <w:pPr>
-              <w:jc w:val="center"/>
-            </w:pPr>
-            <w:r>
-              <w:t>5</w:t>
-            </w:r>
-          </w:p>
-        </w:tc>
-        <w:tc>
-          <w:tcPr>
-            <w:tcW w:type="dxa" w:w="9196"/>
-            <w:vAlign w:val="center"/>
-          </w:tcPr>
-          <w:p>
-            <w:pPr>
-              <w:jc w:val="center"/>
-            </w:pPr>
-            <w:r/>
-          </w:p>
-        </w:tc>
-      </w:tr>
-      <w:tr>
-        <w:trPr>
-          <w:trHeight w:val="1077"/>
-        </w:trPr>
-        <w:tc>
-          <w:tcPr>
-            <w:tcW w:type="dxa" w:w="1293"/>
-            <w:vAlign w:val="center"/>
-          </w:tcPr>
-          <w:p/>
-        </w:tc>
-        <w:tc>
-          <w:tcPr>
-            <w:tcW w:type="dxa" w:w="9196"/>
-            <w:vAlign w:val="center"/>
-          </w:tcPr>
-          <w:p/>
-        </w:tc>
-      </w:tr>
-      <w:tr>
-        <w:trPr>
-          <w:trHeight w:val="1077"/>
-        </w:trPr>
-        <w:tc>
-          <w:tcPr>
-            <w:tcW w:type="dxa" w:w="1293"/>
-            <w:vAlign w:val="center"/>
-          </w:tcPr>
-          <w:p/>
-        </w:tc>
-        <w:tc>
-          <w:tcPr>
-            <w:tcW w:type="dxa" w:w="9196"/>
-            <w:vAlign w:val="center"/>
-          </w:tcPr>
-          <w:p/>
-        </w:tc>
-      </w:tr>
-      <w:tr>
-        <w:trPr>
-          <w:trHeight w:val="1077"/>
-        </w:trPr>
-        <w:tc>
-          <w:tcPr>
-            <w:tcW w:type="dxa" w:w="1293"/>
-            <w:vAlign w:val="center"/>
-          </w:tcPr>
-          <w:p/>
-        </w:tc>
-        <w:tc>
-          <w:tcPr>
-            <w:tcW w:type="dxa" w:w="9196"/>
-            <w:vAlign w:val="center"/>
-          </w:tcPr>
-          <w:p/>
-        </w:tc>
-      </w:tr>
-      <w:tr>
-        <w:trPr>
-          <w:trHeight w:val="1077"/>
-        </w:trPr>
-        <w:tc>
-          <w:tcPr>
-            <w:tcW w:type="dxa" w:w="1293"/>
-            <w:vAlign w:val="center"/>
-          </w:tcPr>
-          <w:p/>
-        </w:tc>
-        <w:tc>
-          <w:tcPr>
-            <w:tcW w:type="dxa" w:w="9196"/>
-            <w:vAlign w:val="center"/>
-          </w:tcPr>
-          <w:p/>
-        </w:tc>
-      </w:tr>
-      <w:tr>
-        <w:trPr>
-          <w:trHeight w:val="1077"/>
-        </w:trPr>
-        <w:tc>
-          <w:tcPr>
-            <w:tcW w:type="dxa" w:w="1293"/>
-            <w:vAlign w:val="center"/>
-          </w:tcPr>
-          <w:p/>
-        </w:tc>
-        <w:tc>
-          <w:tcPr>
-            <w:tcW w:type="dxa" w:w="9196"/>
-            <w:vAlign w:val="center"/>
-          </w:tcPr>
-          <w:p/>
-        </w:tc>
-      </w:tr>
-      <w:tr>
-        <w:trPr>
-          <w:trHeight w:val="1077"/>
-        </w:trPr>
-        <w:tc>
-          <w:tcPr>
-            <w:tcW w:type="dxa" w:w="1293"/>
-            <w:vAlign w:val="center"/>
-          </w:tcPr>
-          <w:p/>
-        </w:tc>
-        <w:tc>
-          <w:tcPr>
-            <w:tcW w:type="dxa" w:w="9196"/>
-            <w:vAlign w:val="center"/>
-          </w:tcPr>
-          <w:p/>
-        </w:tc>
-      </w:tr>
-    </w:tbl>
-    <w:tbl>
-      <w:tblPr>
-        <w:tblStyle w:val="TableGrid"/>
-        <w:tblW w:type="auto" w:w="0"/>
-        <w:tblLook w:firstColumn="1" w:firstRow="1" w:lastColumn="0" w:lastRow="0" w:noHBand="0" w:noVBand="1" w:val="04A0"/>
-      </w:tblPr>
-      <w:tblGrid>
-        <w:gridCol w:w="5233"/>
-        <w:gridCol w:w="5233"/>
-      </w:tblGrid>
-      <w:tr>
-        <w:trPr>
-          <w:trHeight w:val="1077"/>
-        </w:trPr>
-        <w:tc>
-          <w:tcPr>
-            <w:tcW w:type="dxa" w:w="1293"/>
-            <w:vAlign w:val="center"/>
-          </w:tcPr>
-          <w:p>
-            <w:pPr>
-              <w:jc w:val="center"/>
-            </w:pPr>
-            <w:r>
-              <w:t>Quiz</w:t>
-            </w:r>
-          </w:p>
-        </w:tc>
-        <w:tc>
-          <w:tcPr>
-            <w:tcW w:type="dxa" w:w="9196"/>
-            <w:vAlign w:val="center"/>
-          </w:tcPr>
-          <w:p>
-            <w:r>
-              <w:t>Naam: Meedoen is belangrijk dan winnen</w:t>
-            </w:r>
-          </w:p>
-        </w:tc>
-      </w:tr>
-      <w:tr>
-        <w:trPr>
-          <w:trHeight w:val="1077"/>
-        </w:trPr>
-        <w:tc>
-          <w:tcPr>
-            <w:tcW w:type="dxa" w:w="1293"/>
-            <w:vAlign w:val="center"/>
-          </w:tcPr>
-          <w:p>
-            <w:pPr>
-              <w:jc w:val="center"/>
-            </w:pPr>
-            <w:r/>
-          </w:p>
-        </w:tc>
-        <w:tc>
-          <w:tcPr>
-            <w:tcW w:type="dxa" w:w="9196"/>
-            <w:vAlign w:val="center"/>
-          </w:tcPr>
-          <w:p>
-            <w:pPr>
-              <w:jc w:val="center"/>
-            </w:pPr>
-            <w:r>
-              <w:t>Ronde 1: Logos</w:t>
-            </w:r>
-          </w:p>
-        </w:tc>
-      </w:tr>
-      <w:tr>
-        <w:trPr>
-          <w:trHeight w:val="1077"/>
-        </w:trPr>
-        <w:tc>
-          <w:tcPr>
-            <w:tcW w:type="dxa" w:w="1293"/>
-            <w:vAlign w:val="center"/>
-          </w:tcPr>
-          <w:p>
-            <w:pPr>
-              <w:jc w:val="center"/>
-            </w:pPr>
-            <w:r>
-              <w:t>1</w:t>
-            </w:r>
-          </w:p>
-        </w:tc>
-        <w:tc>
-          <w:tcPr>
-            <w:tcW w:type="dxa" w:w="9196"/>
-            <w:vAlign w:val="center"/>
-          </w:tcPr>
-          <w:p>
-            <w:pPr>
-              <w:jc w:val="center"/>
-            </w:pPr>
-            <w:r/>
-          </w:p>
-        </w:tc>
-      </w:tr>
-      <w:tr>
-        <w:trPr>
-          <w:trHeight w:val="1077"/>
-        </w:trPr>
-        <w:tc>
-          <w:tcPr>
-            <w:tcW w:type="dxa" w:w="1293"/>
-            <w:vAlign w:val="center"/>
-          </w:tcPr>
-          <w:p>
-            <w:pPr>
-              <w:jc w:val="center"/>
-            </w:pPr>
-            <w:r>
-              <w:t>2</w:t>
-            </w:r>
-          </w:p>
-        </w:tc>
-        <w:tc>
-          <w:tcPr>
-            <w:tcW w:type="dxa" w:w="9196"/>
-            <w:vAlign w:val="center"/>
-          </w:tcPr>
-          <w:p>
-            <w:pPr>
-              <w:jc w:val="center"/>
-            </w:pPr>
-            <w:r/>
-          </w:p>
-        </w:tc>
-      </w:tr>
-      <w:tr>
-        <w:trPr>
-          <w:trHeight w:val="1077"/>
-        </w:trPr>
-        <w:tc>
-          <w:tcPr>
-            <w:tcW w:type="dxa" w:w="1293"/>
-            <w:vAlign w:val="center"/>
-          </w:tcPr>
-          <w:p>
-            <w:pPr>
-              <w:jc w:val="center"/>
-            </w:pPr>
-            <w:r>
-              <w:t>2</w:t>
-            </w:r>
-          </w:p>
-        </w:tc>
-        <w:tc>
-          <w:tcPr>
-            <w:tcW w:type="dxa" w:w="9196"/>
-            <w:vAlign w:val="center"/>
-          </w:tcPr>
-          <w:p>
-            <w:pPr>
-              <w:jc w:val="center"/>
-            </w:pPr>
-            <w:r/>
-          </w:p>
-        </w:tc>
-      </w:tr>
-      <w:tr>
-        <w:trPr>
-          <w:trHeight w:val="1077"/>
-        </w:trPr>
-        <w:tc>
-          <w:tcPr>
-            <w:tcW w:type="dxa" w:w="1293"/>
-            <w:vAlign w:val="center"/>
-          </w:tcPr>
-          <w:p>
-            <w:pPr>
-              <w:jc w:val="center"/>
-            </w:pPr>
-            <w:r>
-              <w:t>3</w:t>
-            </w:r>
-          </w:p>
-        </w:tc>
-        <w:tc>
-          <w:tcPr>
-            <w:tcW w:type="dxa" w:w="9196"/>
-            <w:vAlign w:val="center"/>
-          </w:tcPr>
-          <w:p>
-            <w:pPr>
-              <w:jc w:val="center"/>
-            </w:pPr>
-            <w:r/>
-          </w:p>
-        </w:tc>
-      </w:tr>
-      <w:tr>
-        <w:trPr>
-          <w:trHeight w:val="1077"/>
-        </w:trPr>
-        <w:tc>
-          <w:tcPr>
-            <w:tcW w:type="dxa" w:w="1293"/>
-            <w:vAlign w:val="center"/>
-          </w:tcPr>
-          <w:p>
-            <w:pPr>
-              <w:jc w:val="center"/>
-            </w:pPr>
-            <w:r>
-              <w:t>4</w:t>
-            </w:r>
-          </w:p>
-        </w:tc>
-        <w:tc>
-          <w:tcPr>
-            <w:tcW w:type="dxa" w:w="9196"/>
-            <w:vAlign w:val="center"/>
-          </w:tcPr>
-          <w:p>
-            <w:pPr>
-              <w:jc w:val="center"/>
-            </w:pPr>
-            <w:r/>
-          </w:p>
-        </w:tc>
-      </w:tr>
-      <w:tr>
-        <w:trPr>
-          <w:trHeight w:val="1077"/>
-        </w:trPr>
-        <w:tc>
-          <w:tcPr>
-            <w:tcW w:type="dxa" w:w="1293"/>
-            <w:vAlign w:val="center"/>
-          </w:tcPr>
-          <w:p>
-            <w:pPr>
-              <w:jc w:val="center"/>
-            </w:pPr>
-            <w:r>
-              <w:t>5</w:t>
-            </w:r>
-          </w:p>
-        </w:tc>
-        <w:tc>
-          <w:tcPr>
-            <w:tcW w:type="dxa" w:w="9196"/>
-            <w:vAlign w:val="center"/>
-          </w:tcPr>
-          <w:p>
-            <w:pPr>
-              <w:jc w:val="center"/>
-            </w:pPr>
-            <w:r/>
-          </w:p>
-        </w:tc>
-      </w:tr>
-      <w:tr>
-        <w:trPr>
-          <w:trHeight w:val="1077"/>
-        </w:trPr>
-        <w:tc>
-          <w:tcPr>
-            <w:tcW w:type="dxa" w:w="1293"/>
-            <w:vAlign w:val="center"/>
-          </w:tcPr>
-          <w:p/>
-        </w:tc>
-        <w:tc>
-          <w:tcPr>
-            <w:tcW w:type="dxa" w:w="9196"/>
-            <w:vAlign w:val="center"/>
-          </w:tcPr>
-          <w:p/>
-        </w:tc>
-      </w:tr>
-      <w:tr>
-        <w:trPr>
-          <w:trHeight w:val="1077"/>
-        </w:trPr>
-        <w:tc>
-          <w:tcPr>
-            <w:tcW w:type="dxa" w:w="1293"/>
-            <w:vAlign w:val="center"/>
-          </w:tcPr>
-          <w:p/>
-        </w:tc>
-        <w:tc>
-          <w:tcPr>
-            <w:tcW w:type="dxa" w:w="9196"/>
-            <w:vAlign w:val="center"/>
-          </w:tcPr>
-          <w:p/>
-        </w:tc>
-      </w:tr>
-      <w:tr>
-        <w:trPr>
-          <w:trHeight w:val="1077"/>
-        </w:trPr>
-        <w:tc>
-          <w:tcPr>
-            <w:tcW w:type="dxa" w:w="1293"/>
-            <w:vAlign w:val="center"/>
-          </w:tcPr>
-          <w:p/>
-        </w:tc>
-        <w:tc>
-          <w:tcPr>
-            <w:tcW w:type="dxa" w:w="9196"/>
-            <w:vAlign w:val="center"/>
-          </w:tcPr>
-          <w:p/>
-        </w:tc>
-      </w:tr>
-      <w:tr>
-        <w:trPr>
-          <w:trHeight w:val="1077"/>
-        </w:trPr>
-        <w:tc>
-          <w:tcPr>
-            <w:tcW w:type="dxa" w:w="1293"/>
-            <w:vAlign w:val="center"/>
-          </w:tcPr>
-          <w:p/>
-        </w:tc>
-        <w:tc>
-          <w:tcPr>
-            <w:tcW w:type="dxa" w:w="9196"/>
-            <w:vAlign w:val="center"/>
-          </w:tcPr>
-          <w:p/>
-        </w:tc>
-      </w:tr>
-      <w:tr>
-        <w:trPr>
-          <w:trHeight w:val="1077"/>
-        </w:trPr>
-        <w:tc>
-          <w:tcPr>
-            <w:tcW w:type="dxa" w:w="1293"/>
-            <w:vAlign w:val="center"/>
-          </w:tcPr>
-          <w:p/>
-        </w:tc>
-        <w:tc>
-          <w:tcPr>
-            <w:tcW w:type="dxa" w:w="9196"/>
-            <w:vAlign w:val="center"/>
-          </w:tcPr>
-          <w:p/>
-        </w:tc>
-      </w:tr>
-      <w:tr>
-        <w:trPr>
-          <w:trHeight w:val="1077"/>
-        </w:trPr>
-        <w:tc>
-          <w:tcPr>
-            <w:tcW w:type="dxa" w:w="1293"/>
-            <w:vAlign w:val="center"/>
-          </w:tcPr>
-          <w:p/>
-        </w:tc>
-        <w:tc>
-          <w:tcPr>
-            <w:tcW w:type="dxa" w:w="9196"/>
-            <w:vAlign w:val="center"/>
-          </w:tcPr>
-          <w:p/>
-        </w:tc>
-      </w:tr>
-    </w:tbl>
-    <w:tbl>
-      <w:tblPr>
-        <w:tblStyle w:val="TableGrid"/>
-        <w:tblW w:type="auto" w:w="0"/>
-        <w:tblLook w:firstColumn="1" w:firstRow="1" w:lastColumn="0" w:lastRow="0" w:noHBand="0" w:noVBand="1" w:val="04A0"/>
-      </w:tblPr>
-      <w:tblGrid>
-        <w:gridCol w:w="5233"/>
-        <w:gridCol w:w="5233"/>
-      </w:tblGrid>
-      <w:tr>
-        <w:trPr>
-          <w:trHeight w:val="1077"/>
-        </w:trPr>
-        <w:tc>
-          <w:tcPr>
-            <w:tcW w:type="dxa" w:w="1293"/>
-            <w:vAlign w:val="center"/>
-          </w:tcPr>
-          <w:p>
-            <w:pPr>
-              <w:jc w:val="center"/>
-            </w:pPr>
-            <w:r>
-              <w:t>Quiz</w:t>
-            </w:r>
-          </w:p>
-        </w:tc>
-        <w:tc>
-          <w:tcPr>
-            <w:tcW w:type="dxa" w:w="9196"/>
-            <w:vAlign w:val="center"/>
-          </w:tcPr>
-          <w:p>
-            <w:r>
-              <w:t>Naam: Quizzy McQuizface</w:t>
-            </w:r>
-          </w:p>
-        </w:tc>
-      </w:tr>
-      <w:tr>
-        <w:trPr>
-          <w:trHeight w:val="1077"/>
-        </w:trPr>
-        <w:tc>
-          <w:tcPr>
-            <w:tcW w:type="dxa" w:w="1293"/>
-            <w:vAlign w:val="center"/>
-          </w:tcPr>
-          <w:p>
-            <w:pPr>
-              <w:jc w:val="center"/>
-            </w:pPr>
-            <w:r/>
-          </w:p>
-        </w:tc>
-        <w:tc>
-          <w:tcPr>
-            <w:tcW w:type="dxa" w:w="9196"/>
-            <w:vAlign w:val="center"/>
-          </w:tcPr>
-          <w:p>
-            <w:pPr>
-              <w:jc w:val="center"/>
-            </w:pPr>
-            <w:r>
-              <w:t>Ronde 1: Logos</w:t>
-            </w:r>
-          </w:p>
-        </w:tc>
-      </w:tr>
-      <w:tr>
-        <w:trPr>
-          <w:trHeight w:val="1077"/>
-        </w:trPr>
-        <w:tc>
-          <w:tcPr>
-            <w:tcW w:type="dxa" w:w="1293"/>
-            <w:vAlign w:val="center"/>
-          </w:tcPr>
-          <w:p>
-            <w:pPr>
-              <w:jc w:val="center"/>
-            </w:pPr>
-            <w:r>
-              <w:t>1</w:t>
-            </w:r>
-          </w:p>
-        </w:tc>
-        <w:tc>
-          <w:tcPr>
-            <w:tcW w:type="dxa" w:w="9196"/>
-            <w:vAlign w:val="center"/>
-          </w:tcPr>
-          <w:p>
-            <w:pPr>
-              <w:jc w:val="center"/>
-            </w:pPr>
-            <w:r/>
-          </w:p>
-        </w:tc>
-      </w:tr>
-      <w:tr>
-        <w:trPr>
-          <w:trHeight w:val="1077"/>
-        </w:trPr>
-        <w:tc>
-          <w:tcPr>
-            <w:tcW w:type="dxa" w:w="1293"/>
-            <w:vAlign w:val="center"/>
-          </w:tcPr>
-          <w:p>
-            <w:pPr>
-              <w:jc w:val="center"/>
-            </w:pPr>
-            <w:r>
-              <w:t>2</w:t>
-            </w:r>
-          </w:p>
-        </w:tc>
-        <w:tc>
-          <w:tcPr>
-            <w:tcW w:type="dxa" w:w="9196"/>
-            <w:vAlign w:val="center"/>
-          </w:tcPr>
-          <w:p>
-            <w:pPr>
-              <w:jc w:val="center"/>
-            </w:pPr>
-            <w:r/>
-          </w:p>
-        </w:tc>
-      </w:tr>
-      <w:tr>
-        <w:trPr>
-          <w:trHeight w:val="1077"/>
-        </w:trPr>
-        <w:tc>
-          <w:tcPr>
-            <w:tcW w:type="dxa" w:w="1293"/>
-            <w:vAlign w:val="center"/>
-          </w:tcPr>
-          <w:p>
-            <w:pPr>
-              <w:jc w:val="center"/>
-            </w:pPr>
-            <w:r>
-              <w:t>2</w:t>
-            </w:r>
-          </w:p>
-        </w:tc>
-        <w:tc>
-          <w:tcPr>
-            <w:tcW w:type="dxa" w:w="9196"/>
-            <w:vAlign w:val="center"/>
-          </w:tcPr>
-          <w:p>
-            <w:pPr>
-              <w:jc w:val="center"/>
-            </w:pPr>
-            <w:r/>
-          </w:p>
-        </w:tc>
-      </w:tr>
-      <w:tr>
-        <w:trPr>
-          <w:trHeight w:val="1077"/>
-        </w:trPr>
-        <w:tc>
-          <w:tcPr>
-            <w:tcW w:type="dxa" w:w="1293"/>
-            <w:vAlign w:val="center"/>
-          </w:tcPr>
-          <w:p>
-            <w:pPr>
-              <w:jc w:val="center"/>
-            </w:pPr>
-            <w:r>
-              <w:t>3</w:t>
-            </w:r>
-          </w:p>
-        </w:tc>
-        <w:tc>
-          <w:tcPr>
-            <w:tcW w:type="dxa" w:w="9196"/>
-            <w:vAlign w:val="center"/>
-          </w:tcPr>
-          <w:p>
-            <w:pPr>
-              <w:jc w:val="center"/>
-            </w:pPr>
-            <w:r/>
-          </w:p>
-        </w:tc>
-      </w:tr>
-      <w:tr>
-        <w:trPr>
-          <w:trHeight w:val="1077"/>
-        </w:trPr>
-        <w:tc>
-          <w:tcPr>
-            <w:tcW w:type="dxa" w:w="1293"/>
-            <w:vAlign w:val="center"/>
-          </w:tcPr>
-          <w:p>
-            <w:pPr>
-              <w:jc w:val="center"/>
-            </w:pPr>
-            <w:r>
-              <w:t>4</w:t>
-            </w:r>
-          </w:p>
-        </w:tc>
-        <w:tc>
-          <w:tcPr>
-            <w:tcW w:type="dxa" w:w="9196"/>
-            <w:vAlign w:val="center"/>
-          </w:tcPr>
-          <w:p>
-            <w:pPr>
-              <w:jc w:val="center"/>
-            </w:pPr>
-            <w:r/>
-          </w:p>
-        </w:tc>
-      </w:tr>
-      <w:tr>
-        <w:trPr>
-          <w:trHeight w:val="1077"/>
-        </w:trPr>
-        <w:tc>
-          <w:tcPr>
-            <w:tcW w:type="dxa" w:w="1293"/>
-            <w:vAlign w:val="center"/>
-          </w:tcPr>
-          <w:p>
-            <w:pPr>
-              <w:jc w:val="center"/>
-            </w:pPr>
-            <w:r>
-              <w:t>5</w:t>
-            </w:r>
-          </w:p>
-        </w:tc>
-        <w:tc>
-          <w:tcPr>
-            <w:tcW w:type="dxa" w:w="9196"/>
-            <w:vAlign w:val="center"/>
-          </w:tcPr>
-          <w:p>
-            <w:pPr>
-              <w:jc w:val="center"/>
-            </w:pPr>
-            <w:r/>
-          </w:p>
-        </w:tc>
-      </w:tr>
-      <w:tr>
-        <w:trPr>
-          <w:trHeight w:val="1077"/>
-        </w:trPr>
-        <w:tc>
-          <w:tcPr>
-            <w:tcW w:type="dxa" w:w="1293"/>
-            <w:vAlign w:val="center"/>
-          </w:tcPr>
-          <w:p/>
-        </w:tc>
-        <w:tc>
-          <w:tcPr>
-            <w:tcW w:type="dxa" w:w="9196"/>
-            <w:vAlign w:val="center"/>
-          </w:tcPr>
-          <w:p/>
-        </w:tc>
-      </w:tr>
-      <w:tr>
-        <w:trPr>
-          <w:trHeight w:val="1077"/>
-        </w:trPr>
-        <w:tc>
-          <w:tcPr>
-            <w:tcW w:type="dxa" w:w="1293"/>
-            <w:vAlign w:val="center"/>
-          </w:tcPr>
-          <w:p/>
-        </w:tc>
-        <w:tc>
-          <w:tcPr>
-            <w:tcW w:type="dxa" w:w="9196"/>
-            <w:vAlign w:val="center"/>
-          </w:tcPr>
-          <w:p/>
-        </w:tc>
-      </w:tr>
-      <w:tr>
-        <w:trPr>
-          <w:trHeight w:val="1077"/>
-        </w:trPr>
-        <w:tc>
-          <w:tcPr>
-            <w:tcW w:type="dxa" w:w="1293"/>
-            <w:vAlign w:val="center"/>
-          </w:tcPr>
-          <w:p/>
-        </w:tc>
-        <w:tc>
-          <w:tcPr>
-            <w:tcW w:type="dxa" w:w="9196"/>
-            <w:vAlign w:val="center"/>
-          </w:tcPr>
-          <w:p/>
-        </w:tc>
-      </w:tr>
-      <w:tr>
-        <w:trPr>
-          <w:trHeight w:val="1077"/>
-        </w:trPr>
-        <w:tc>
-          <w:tcPr>
-            <w:tcW w:type="dxa" w:w="1293"/>
-            <w:vAlign w:val="center"/>
-          </w:tcPr>
-          <w:p/>
-        </w:tc>
-        <w:tc>
-          <w:tcPr>
-            <w:tcW w:type="dxa" w:w="9196"/>
-            <w:vAlign w:val="center"/>
-          </w:tcPr>
-          <w:p/>
-        </w:tc>
-      </w:tr>
-      <w:tr>
-        <w:trPr>
-          <w:trHeight w:val="1077"/>
-        </w:trPr>
-        <w:tc>
-          <w:tcPr>
-            <w:tcW w:type="dxa" w:w="1293"/>
-            <w:vAlign w:val="center"/>
-          </w:tcPr>
-          <w:p/>
-        </w:tc>
-        <w:tc>
-          <w:tcPr>
-            <w:tcW w:type="dxa" w:w="9196"/>
-            <w:vAlign w:val="center"/>
-          </w:tcPr>
-          <w:p/>
-        </w:tc>
-      </w:tr>
-      <w:tr>
-        <w:trPr>
-          <w:trHeight w:val="1077"/>
-        </w:trPr>
-        <w:tc>
-          <w:tcPr>
-            <w:tcW w:type="dxa" w:w="1293"/>
-            <w:vAlign w:val="center"/>
-          </w:tcPr>
-          <w:p/>
-        </w:tc>
-        <w:tc>
-          <w:tcPr>
-            <w:tcW w:type="dxa" w:w="9196"/>
-            <w:vAlign w:val="center"/>
-          </w:tcPr>
-          <w:p/>
-        </w:tc>
-      </w:tr>
-    </w:tbl>
-    <w:tbl>
-      <w:tblPr>
-        <w:tblStyle w:val="TableGrid"/>
-        <w:tblW w:type="auto" w:w="0"/>
-        <w:tblLook w:firstColumn="1" w:firstRow="1" w:lastColumn="0" w:lastRow="0" w:noHBand="0" w:noVBand="1" w:val="04A0"/>
-      </w:tblPr>
-      <w:tblGrid>
-        <w:gridCol w:w="5233"/>
-        <w:gridCol w:w="5233"/>
-      </w:tblGrid>
-      <w:tr>
-        <w:trPr>
-          <w:trHeight w:val="1077"/>
-        </w:trPr>
-        <w:tc>
-          <w:tcPr>
-            <w:tcW w:type="dxa" w:w="1293"/>
-            <w:vAlign w:val="center"/>
-          </w:tcPr>
-          <w:p>
-            <w:pPr>
-              <w:jc w:val="center"/>
-            </w:pPr>
-            <w:r>
-              <w:t>Quiz</w:t>
-            </w:r>
-          </w:p>
-        </w:tc>
-        <w:tc>
-          <w:tcPr>
-            <w:tcW w:type="dxa" w:w="9196"/>
-            <w:vAlign w:val="center"/>
-          </w:tcPr>
-          <w:p>
-            <w:r>
-              <w:t>Naam: Winnen is belangrijk dan meedoen</w:t>
-            </w:r>
-          </w:p>
-        </w:tc>
-      </w:tr>
-      <w:tr>
-        <w:trPr>
-          <w:trHeight w:val="1077"/>
-        </w:trPr>
-        <w:tc>
-          <w:tcPr>
-            <w:tcW w:type="dxa" w:w="1293"/>
-            <w:vAlign w:val="center"/>
-          </w:tcPr>
-          <w:p>
-            <w:pPr>
-              <w:jc w:val="center"/>
-            </w:pPr>
-            <w:r/>
-          </w:p>
-        </w:tc>
-        <w:tc>
-          <w:tcPr>
-            <w:tcW w:type="dxa" w:w="9196"/>
-            <w:vAlign w:val="center"/>
-          </w:tcPr>
-          <w:p>
-            <w:pPr>
-              <w:jc w:val="center"/>
-            </w:pPr>
-            <w:r>
-              <w:t>Ronde 1: Logos</w:t>
-            </w:r>
-          </w:p>
-        </w:tc>
-      </w:tr>
-      <w:tr>
-        <w:trPr>
-          <w:trHeight w:val="1077"/>
-        </w:trPr>
-        <w:tc>
-          <w:tcPr>
-            <w:tcW w:type="dxa" w:w="1293"/>
-            <w:vAlign w:val="center"/>
-          </w:tcPr>
-          <w:p>
-            <w:pPr>
-              <w:jc w:val="center"/>
-            </w:pPr>
-            <w:r>
-              <w:t>1</w:t>
-            </w:r>
-          </w:p>
-        </w:tc>
-        <w:tc>
-          <w:tcPr>
-            <w:tcW w:type="dxa" w:w="9196"/>
-            <w:vAlign w:val="center"/>
-          </w:tcPr>
-          <w:p>
-            <w:pPr>
-              <w:jc w:val="center"/>
-            </w:pPr>
-            <w:r/>
-          </w:p>
-        </w:tc>
-      </w:tr>
-      <w:tr>
-        <w:trPr>
-          <w:trHeight w:val="1077"/>
-        </w:trPr>
-        <w:tc>
-          <w:tcPr>
-            <w:tcW w:type="dxa" w:w="1293"/>
-            <w:vAlign w:val="center"/>
-          </w:tcPr>
-          <w:p>
-            <w:pPr>
-              <w:jc w:val="center"/>
-            </w:pPr>
-            <w:r>
-              <w:t>2</w:t>
-            </w:r>
-          </w:p>
-        </w:tc>
-        <w:tc>
-          <w:tcPr>
-            <w:tcW w:type="dxa" w:w="9196"/>
-            <w:vAlign w:val="center"/>
-          </w:tcPr>
-          <w:p>
-            <w:pPr>
-              <w:jc w:val="center"/>
-            </w:pPr>
-            <w:r/>
-          </w:p>
-        </w:tc>
-      </w:tr>
-      <w:tr>
-        <w:trPr>
-          <w:trHeight w:val="1077"/>
-        </w:trPr>
-        <w:tc>
-          <w:tcPr>
-            <w:tcW w:type="dxa" w:w="1293"/>
-            <w:vAlign w:val="center"/>
-          </w:tcPr>
-          <w:p>
-            <w:pPr>
-              <w:jc w:val="center"/>
-            </w:pPr>
-            <w:r>
-              <w:t>2</w:t>
-            </w:r>
-          </w:p>
-        </w:tc>
-        <w:tc>
-          <w:tcPr>
-            <w:tcW w:type="dxa" w:w="9196"/>
-            <w:vAlign w:val="center"/>
-          </w:tcPr>
-          <w:p>
-            <w:pPr>
-              <w:jc w:val="center"/>
-            </w:pPr>
-            <w:r/>
-          </w:p>
-        </w:tc>
-      </w:tr>
-      <w:tr>
-        <w:trPr>
-          <w:trHeight w:val="1077"/>
-        </w:trPr>
-        <w:tc>
-          <w:tcPr>
-            <w:tcW w:type="dxa" w:w="1293"/>
-            <w:vAlign w:val="center"/>
-          </w:tcPr>
-          <w:p>
-            <w:pPr>
-              <w:jc w:val="center"/>
-            </w:pPr>
-            <w:r>
-              <w:t>3</w:t>
-            </w:r>
-          </w:p>
-        </w:tc>
-        <w:tc>
-          <w:tcPr>
-            <w:tcW w:type="dxa" w:w="9196"/>
-            <w:vAlign w:val="center"/>
-          </w:tcPr>
-          <w:p>
-            <w:pPr>
-              <w:jc w:val="center"/>
-            </w:pPr>
-            <w:r/>
-          </w:p>
-        </w:tc>
-      </w:tr>
-      <w:tr>
-        <w:trPr>
-          <w:trHeight w:val="1077"/>
-        </w:trPr>
-        <w:tc>
-          <w:tcPr>
-            <w:tcW w:type="dxa" w:w="1293"/>
-            <w:vAlign w:val="center"/>
-          </w:tcPr>
-          <w:p>
-            <w:pPr>
-              <w:jc w:val="center"/>
-            </w:pPr>
-            <w:r>
-              <w:t>4</w:t>
-            </w:r>
-          </w:p>
-        </w:tc>
-        <w:tc>
-          <w:tcPr>
-            <w:tcW w:type="dxa" w:w="9196"/>
-            <w:vAlign w:val="center"/>
-          </w:tcPr>
-          <w:p>
-            <w:pPr>
-              <w:jc w:val="center"/>
-            </w:pPr>
-            <w:r/>
-          </w:p>
-        </w:tc>
-      </w:tr>
-      <w:tr>
-        <w:trPr>
-          <w:trHeight w:val="1077"/>
-        </w:trPr>
-        <w:tc>
-          <w:tcPr>
-            <w:tcW w:type="dxa" w:w="1293"/>
-            <w:vAlign w:val="center"/>
-          </w:tcPr>
-          <w:p>
-            <w:pPr>
-              <w:jc w:val="center"/>
-            </w:pPr>
-            <w:r>
-              <w:t>5</w:t>
-            </w:r>
-          </w:p>
-        </w:tc>
-        <w:tc>
-          <w:tcPr>
-            <w:tcW w:type="dxa" w:w="9196"/>
-            <w:vAlign w:val="center"/>
-          </w:tcPr>
-          <w:p>
-            <w:pPr>
-              <w:jc w:val="center"/>
-            </w:pPr>
-            <w:r/>
-          </w:p>
-        </w:tc>
-      </w:tr>
-      <w:tr>
-        <w:trPr>
-          <w:trHeight w:val="1077"/>
-        </w:trPr>
-        <w:tc>
-          <w:tcPr>
-            <w:tcW w:type="dxa" w:w="1293"/>
-            <w:vAlign w:val="center"/>
-          </w:tcPr>
-          <w:p/>
-        </w:tc>
-        <w:tc>
-          <w:tcPr>
-            <w:tcW w:type="dxa" w:w="9196"/>
-            <w:vAlign w:val="center"/>
-          </w:tcPr>
-          <w:p/>
-        </w:tc>
-      </w:tr>
-      <w:tr>
-        <w:trPr>
-          <w:trHeight w:val="1077"/>
-        </w:trPr>
-        <w:tc>
-          <w:tcPr>
-            <w:tcW w:type="dxa" w:w="1293"/>
-            <w:vAlign w:val="center"/>
-          </w:tcPr>
-          <w:p/>
-        </w:tc>
-        <w:tc>
-          <w:tcPr>
-            <w:tcW w:type="dxa" w:w="9196"/>
-            <w:vAlign w:val="center"/>
-          </w:tcPr>
-          <w:p/>
-        </w:tc>
-      </w:tr>
-      <w:tr>
-        <w:trPr>
-          <w:trHeight w:val="1077"/>
-        </w:trPr>
-        <w:tc>
-          <w:tcPr>
-            <w:tcW w:type="dxa" w:w="1293"/>
-            <w:vAlign w:val="center"/>
-          </w:tcPr>
-          <w:p/>
-        </w:tc>
-        <w:tc>
-          <w:tcPr>
-            <w:tcW w:type="dxa" w:w="9196"/>
-            <w:vAlign w:val="center"/>
-          </w:tcPr>
-          <w:p/>
-        </w:tc>
-      </w:tr>
-      <w:tr>
-        <w:trPr>
-          <w:trHeight w:val="1077"/>
-        </w:trPr>
-        <w:tc>
-          <w:tcPr>
-            <w:tcW w:type="dxa" w:w="1293"/>
-            <w:vAlign w:val="center"/>
-          </w:tcPr>
-          <w:p/>
-        </w:tc>
-        <w:tc>
-          <w:tcPr>
-            <w:tcW w:type="dxa" w:w="9196"/>
-            <w:vAlign w:val="center"/>
-          </w:tcPr>
-          <w:p/>
-        </w:tc>
-      </w:tr>
-      <w:tr>
-        <w:trPr>
-          <w:trHeight w:val="1077"/>
-        </w:trPr>
-        <w:tc>
-          <w:tcPr>
-            <w:tcW w:type="dxa" w:w="1293"/>
-            <w:vAlign w:val="center"/>
-          </w:tcPr>
-          <w:p/>
-        </w:tc>
-        <w:tc>
-          <w:tcPr>
-            <w:tcW w:type="dxa" w:w="9196"/>
-            <w:vAlign w:val="center"/>
-          </w:tcPr>
-          <w:p/>
-        </w:tc>
-      </w:tr>
-      <w:tr>
-        <w:trPr>
-          <w:trHeight w:val="1077"/>
-        </w:trPr>
-        <w:tc>
-          <w:tcPr>
-            <w:tcW w:type="dxa" w:w="1293"/>
-            <w:vAlign w:val="center"/>
-          </w:tcPr>
-          <w:p/>
-        </w:tc>
-        <w:tc>
-          <w:tcPr>
-            <w:tcW w:type="dxa" w:w="9196"/>
-            <w:vAlign w:val="center"/>
-          </w:tcPr>
-          <w:p/>
-        </w:tc>
-      </w:tr>
-    </w:tbl>
-    <w:tbl>
-      <w:tblPr>
-        <w:tblStyle w:val="TableGrid"/>
-        <w:tblW w:type="auto" w:w="0"/>
-        <w:tblLook w:firstColumn="1" w:firstRow="1" w:lastColumn="0" w:lastRow="0" w:noHBand="0" w:noVBand="1" w:val="04A0"/>
-      </w:tblPr>
-      <w:tblGrid>
-        <w:gridCol w:w="5233"/>
-        <w:gridCol w:w="5233"/>
-      </w:tblGrid>
-      <w:tr>
-        <w:trPr>
-          <w:trHeight w:val="1077"/>
-        </w:trPr>
-        <w:tc>
-          <w:tcPr>
-            <w:tcW w:type="dxa" w:w="1293"/>
-            <w:vAlign w:val="center"/>
-          </w:tcPr>
-          <w:p>
-            <w:pPr>
-              <w:jc w:val="center"/>
-            </w:pPr>
-            <w:r>
-              <w:t>Quiz</w:t>
-            </w:r>
-          </w:p>
-        </w:tc>
-        <w:tc>
-          <w:tcPr>
-            <w:tcW w:type="dxa" w:w="9196"/>
-            <w:vAlign w:val="center"/>
-          </w:tcPr>
-          <w:p>
-            <w:r>
-              <w:t>Naam: De Ordinairs</w:t>
-            </w:r>
-          </w:p>
-        </w:tc>
-      </w:tr>
-      <w:tr>
-        <w:trPr>
-          <w:trHeight w:val="1077"/>
-        </w:trPr>
-        <w:tc>
-          <w:tcPr>
-            <w:tcW w:type="dxa" w:w="1293"/>
-            <w:vAlign w:val="center"/>
-          </w:tcPr>
-          <w:p>
-            <w:pPr>
-              <w:jc w:val="center"/>
-            </w:pPr>
-            <w:r/>
-          </w:p>
-        </w:tc>
-        <w:tc>
-          <w:tcPr>
-            <w:tcW w:type="dxa" w:w="9196"/>
-            <w:vAlign w:val="center"/>
-          </w:tcPr>
-          <w:p>
-            <w:pPr>
-              <w:jc w:val="center"/>
-            </w:pPr>
-            <w:r>
-              <w:t>Ronde 1: Logos</w:t>
-            </w:r>
-          </w:p>
-        </w:tc>
-      </w:tr>
-      <w:tr>
-        <w:trPr>
-          <w:trHeight w:val="1077"/>
-        </w:trPr>
-        <w:tc>
-          <w:tcPr>
-            <w:tcW w:type="dxa" w:w="1293"/>
-            <w:vAlign w:val="center"/>
-          </w:tcPr>
-          <w:p>
-            <w:pPr>
-              <w:jc w:val="center"/>
-            </w:pPr>
-            <w:r>
-              <w:t>1</w:t>
-            </w:r>
-          </w:p>
-        </w:tc>
-        <w:tc>
-          <w:tcPr>
-            <w:tcW w:type="dxa" w:w="9196"/>
-            <w:vAlign w:val="center"/>
-          </w:tcPr>
-          <w:p>
-            <w:pPr>
-              <w:jc w:val="center"/>
-            </w:pPr>
-            <w:r/>
-          </w:p>
-        </w:tc>
-      </w:tr>
-      <w:tr>
-        <w:trPr>
-          <w:trHeight w:val="1077"/>
-        </w:trPr>
-        <w:tc>
-          <w:tcPr>
-            <w:tcW w:type="dxa" w:w="1293"/>
-            <w:vAlign w:val="center"/>
-          </w:tcPr>
-          <w:p>
-            <w:pPr>
-              <w:jc w:val="center"/>
-            </w:pPr>
-            <w:r>
-              <w:t>2</w:t>
-            </w:r>
-          </w:p>
-        </w:tc>
-        <w:tc>
-          <w:tcPr>
-            <w:tcW w:type="dxa" w:w="9196"/>
-            <w:vAlign w:val="center"/>
-          </w:tcPr>
-          <w:p>
-            <w:pPr>
-              <w:jc w:val="center"/>
-            </w:pPr>
-            <w:r/>
-          </w:p>
-        </w:tc>
-      </w:tr>
-      <w:tr>
-        <w:trPr>
-          <w:trHeight w:val="1077"/>
-        </w:trPr>
-        <w:tc>
-          <w:tcPr>
-            <w:tcW w:type="dxa" w:w="1293"/>
-            <w:vAlign w:val="center"/>
-          </w:tcPr>
-          <w:p>
-            <w:pPr>
-              <w:jc w:val="center"/>
-            </w:pPr>
-            <w:r>
-              <w:t>2</w:t>
-            </w:r>
-          </w:p>
-        </w:tc>
-        <w:tc>
-          <w:tcPr>
-            <w:tcW w:type="dxa" w:w="9196"/>
-            <w:vAlign w:val="center"/>
-          </w:tcPr>
-          <w:p>
-            <w:pPr>
-              <w:jc w:val="center"/>
-            </w:pPr>
-            <w:r/>
-          </w:p>
-        </w:tc>
-      </w:tr>
-      <w:tr>
-        <w:trPr>
-          <w:trHeight w:val="1077"/>
-        </w:trPr>
-        <w:tc>
-          <w:tcPr>
-            <w:tcW w:type="dxa" w:w="1293"/>
-            <w:vAlign w:val="center"/>
-          </w:tcPr>
-          <w:p>
-            <w:pPr>
-              <w:jc w:val="center"/>
-            </w:pPr>
-            <w:r>
-              <w:t>3</w:t>
-            </w:r>
-          </w:p>
-        </w:tc>
-        <w:tc>
-          <w:tcPr>
-            <w:tcW w:type="dxa" w:w="9196"/>
-            <w:vAlign w:val="center"/>
-          </w:tcPr>
-          <w:p>
-            <w:pPr>
-              <w:jc w:val="center"/>
-            </w:pPr>
-            <w:r/>
-          </w:p>
-        </w:tc>
-      </w:tr>
-      <w:tr>
-        <w:trPr>
-          <w:trHeight w:val="1077"/>
-        </w:trPr>
-        <w:tc>
-          <w:tcPr>
-            <w:tcW w:type="dxa" w:w="1293"/>
-            <w:vAlign w:val="center"/>
-          </w:tcPr>
-          <w:p>
-            <w:pPr>
-              <w:jc w:val="center"/>
-            </w:pPr>
-            <w:r>
-              <w:t>4</w:t>
-            </w:r>
-          </w:p>
-        </w:tc>
-        <w:tc>
-          <w:tcPr>
-            <w:tcW w:type="dxa" w:w="9196"/>
-            <w:vAlign w:val="center"/>
-          </w:tcPr>
-          <w:p>
-            <w:pPr>
-              <w:jc w:val="center"/>
-            </w:pPr>
-            <w:r/>
-          </w:p>
-        </w:tc>
-      </w:tr>
-      <w:tr>
-        <w:trPr>
-          <w:trHeight w:val="1077"/>
-        </w:trPr>
-        <w:tc>
-          <w:tcPr>
-            <w:tcW w:type="dxa" w:w="1293"/>
-            <w:vAlign w:val="center"/>
-          </w:tcPr>
-          <w:p>
-            <w:pPr>
-              <w:jc w:val="center"/>
-            </w:pPr>
-            <w:r>
-              <w:t>5</w:t>
-            </w:r>
-          </w:p>
-        </w:tc>
-        <w:tc>
-          <w:tcPr>
-            <w:tcW w:type="dxa" w:w="9196"/>
-            <w:vAlign w:val="center"/>
-          </w:tcPr>
-          <w:p>
-            <w:pPr>
-              <w:jc w:val="center"/>
-            </w:pPr>
-            <w:r/>
-          </w:p>
-        </w:tc>
-      </w:tr>
-      <w:tr>
-        <w:trPr>
-          <w:trHeight w:val="1077"/>
-        </w:trPr>
-        <w:tc>
-          <w:tcPr>
-            <w:tcW w:type="dxa" w:w="1293"/>
-            <w:vAlign w:val="center"/>
-          </w:tcPr>
-          <w:p/>
-        </w:tc>
-        <w:tc>
-          <w:tcPr>
-            <w:tcW w:type="dxa" w:w="9196"/>
-            <w:vAlign w:val="center"/>
-          </w:tcPr>
-          <w:p/>
-        </w:tc>
-      </w:tr>
-      <w:tr>
-        <w:trPr>
-          <w:trHeight w:val="1077"/>
-        </w:trPr>
-        <w:tc>
-          <w:tcPr>
-            <w:tcW w:type="dxa" w:w="1293"/>
-            <w:vAlign w:val="center"/>
-          </w:tcPr>
-          <w:p/>
-        </w:tc>
-        <w:tc>
-          <w:tcPr>
-            <w:tcW w:type="dxa" w:w="9196"/>
-            <w:vAlign w:val="center"/>
-          </w:tcPr>
-          <w:p/>
-        </w:tc>
-      </w:tr>
-      <w:tr>
-        <w:trPr>
-          <w:trHeight w:val="1077"/>
-        </w:trPr>
-        <w:tc>
-          <w:tcPr>
-            <w:tcW w:type="dxa" w:w="1293"/>
-            <w:vAlign w:val="center"/>
-          </w:tcPr>
-          <w:p/>
-        </w:tc>
-        <w:tc>
-          <w:tcPr>
-            <w:tcW w:type="dxa" w:w="9196"/>
-            <w:vAlign w:val="center"/>
-          </w:tcPr>
-          <w:p/>
-        </w:tc>
-      </w:tr>
-      <w:tr>
-        <w:trPr>
-          <w:trHeight w:val="1077"/>
-        </w:trPr>
-        <w:tc>
-          <w:tcPr>
-            <w:tcW w:type="dxa" w:w="1293"/>
-            <w:vAlign w:val="center"/>
-          </w:tcPr>
-          <w:p/>
-        </w:tc>
-        <w:tc>
-          <w:tcPr>
-            <w:tcW w:type="dxa" w:w="9196"/>
-            <w:vAlign w:val="center"/>
-          </w:tcPr>
-          <w:p/>
-        </w:tc>
-      </w:tr>
-      <w:tr>
-        <w:trPr>
-          <w:trHeight w:val="1077"/>
-        </w:trPr>
-        <w:tc>
-          <w:tcPr>
-            <w:tcW w:type="dxa" w:w="1293"/>
-            <w:vAlign w:val="center"/>
-          </w:tcPr>
-          <w:p/>
-        </w:tc>
-        <w:tc>
-          <w:tcPr>
-            <w:tcW w:type="dxa" w:w="9196"/>
-            <w:vAlign w:val="center"/>
-          </w:tcPr>
-          <w:p/>
-        </w:tc>
-      </w:tr>
-      <w:tr>
-        <w:trPr>
-          <w:trHeight w:val="1077"/>
-        </w:trPr>
-        <w:tc>
-          <w:tcPr>
-            <w:tcW w:type="dxa" w:w="1293"/>
-            <w:vAlign w:val="center"/>
-          </w:tcPr>
-          <w:p/>
-        </w:tc>
-        <w:tc>
-          <w:tcPr>
-            <w:tcW w:type="dxa" w:w="9196"/>
-            <w:vAlign w:val="center"/>
-          </w:tcPr>
-          <w:p/>
-        </w:tc>
-      </w:tr>
-    </w:tbl>
     <w:sectPr>
       <w:pgSz w:w="11906" w:h="16838"/>
       <w:pgMar w:top="720" w:right="720" w:bottom="720" w:left="720" w:header="720" w:footer="720" w:gutter="0"/>

</xml_diff>